<commit_message>
updated GRP04 write up
</commit_message>
<xml_diff>
--- a/GRP04/lowfiUserTestWriteUp.docx
+++ b/GRP04/lowfiUserTestWriteUp.docx
@@ -408,8 +408,10 @@
         <w:t xml:space="preserve">is a </w:t>
       </w:r>
       <w:r>
-        <w:t xml:space="preserve">recent </w:t>
-      </w:r>
+        <w:t xml:space="preserve">24 year old </w:t>
+      </w:r>
+      <w:bookmarkStart w:id="0" w:name="_GoBack"/>
+      <w:bookmarkEnd w:id="0"/>
       <w:r>
         <w:t>male</w:t>
       </w:r>
@@ -1354,8 +1356,6 @@
           <w:b/>
         </w:rPr>
       </w:pPr>
-      <w:bookmarkStart w:id="0" w:name="_GoBack"/>
-      <w:bookmarkEnd w:id="0"/>
     </w:p>
     <w:p>
       <w:pPr>

</xml_diff>

<commit_message>
pdf version of write up
</commit_message>
<xml_diff>
--- a/GRP04/lowfiUserTestWriteUp.docx
+++ b/GRP04/lowfiUserTestWriteUp.docx
@@ -22,607 +22,366 @@
     </w:p>
     <w:p>
       <w:pPr>
+        <w:spacing w:before="240"/>
+      </w:pPr>
+      <w:r>
+        <w:rPr>
+          <w:b/>
+        </w:rPr>
+        <w:t>Team Name:</w:t>
+      </w:r>
+      <w:r>
+        <w:t xml:space="preserve"> Just in Time Development (JITD)</w:t>
+      </w:r>
+    </w:p>
+    <w:p>
+      <w:r>
+        <w:rPr>
+          <w:b/>
+        </w:rPr>
+        <w:t xml:space="preserve">Team Members: </w:t>
+      </w:r>
+      <w:r>
+        <w:t>Ianto Xi, Tatiana Ferreyra, David Ju, Josef Nunez</w:t>
+      </w:r>
+    </w:p>
+    <w:p>
+      <w:r>
+        <w:rPr>
+          <w:b/>
+        </w:rPr>
+        <w:t>Roles:</w:t>
+      </w:r>
+      <w:r>
+        <w:rPr>
+          <w:b/>
+        </w:rPr>
+        <w:t xml:space="preserve"> </w:t>
+      </w:r>
+      <w:r>
+        <w:t xml:space="preserve">Ianto drafted the script that was used to interview the </w:t>
+      </w:r>
+      <w:r>
+        <w:t>participants</w:t>
+      </w:r>
+      <w:r>
+        <w:t>.</w:t>
+      </w:r>
+      <w:r>
+        <w:rPr>
+          <w:b/>
+        </w:rPr>
+        <w:t xml:space="preserve"> </w:t>
+      </w:r>
+      <w:r>
+        <w:t xml:space="preserve">Ianto, Tatiana, and Josef each met with a participant and conducted one of three interviews individually, and completed a preliminary report of the interview. David </w:t>
+      </w:r>
+      <w:r>
+        <w:t>summarized</w:t>
+      </w:r>
+      <w:r>
+        <w:t xml:space="preserve"> the information from all three </w:t>
+      </w:r>
+      <w:r>
+        <w:t>reports</w:t>
+      </w:r>
+      <w:r>
+        <w:t xml:space="preserve"> to produce the final assignment </w:t>
+      </w:r>
+      <w:r>
+        <w:t xml:space="preserve">write-up that is to be turned </w:t>
+      </w:r>
+      <w:r>
+        <w:t>in, making sure the write-up complied with the length limita</w:t>
+      </w:r>
+      <w:r>
+        <w:t>tions as noted in the assignment specs.</w:t>
+      </w:r>
+      <w:r>
+        <w:t xml:space="preserve"> </w:t>
+      </w:r>
+    </w:p>
+    <w:p>
+      <w:pPr>
+        <w:rPr>
+          <w:b/>
+          <w:u w:val="single"/>
+        </w:rPr>
+      </w:pPr>
+      <w:r>
+        <w:rPr>
+          <w:b/>
+          <w:u w:val="single"/>
+        </w:rPr>
+        <w:t>Project Summary</w:t>
+      </w:r>
+    </w:p>
+    <w:p>
+      <w:r>
+        <w:t xml:space="preserve">The goal of our app is to </w:t>
+      </w:r>
+      <w:r>
+        <w:t xml:space="preserve">help travelers who are traveling to different time zones combat the effects of jet lag by generating a personalized sleep schedule </w:t>
+      </w:r>
+      <w:r>
+        <w:t>integrated with</w:t>
+      </w:r>
+      <w:r>
+        <w:t xml:space="preserve"> optional sleep strategies</w:t>
+      </w:r>
+      <w:r>
+        <w:t xml:space="preserve"> for them to follow</w:t>
+      </w:r>
+      <w:r>
+        <w:t>,</w:t>
+      </w:r>
+      <w:r>
+        <w:t xml:space="preserve"> </w:t>
+      </w:r>
+      <w:r>
+        <w:t xml:space="preserve">which </w:t>
+      </w:r>
+      <w:r>
+        <w:t>will help them adjust to their destination’s local time upon arrival.</w:t>
+      </w:r>
+    </w:p>
+    <w:p>
+      <w:pPr>
+        <w:rPr>
+          <w:b/>
+          <w:u w:val="single"/>
+        </w:rPr>
+      </w:pPr>
+      <w:r>
+        <w:rPr>
+          <w:b/>
+          <w:u w:val="single"/>
+        </w:rPr>
+        <w:t>Method</w:t>
+      </w:r>
+    </w:p>
+    <w:p>
+      <w:r>
+        <w:t xml:space="preserve">The first participant </w:t>
+      </w:r>
+      <w:r>
+        <w:t xml:space="preserve">is a </w:t>
+      </w:r>
+      <w:r>
+        <w:t xml:space="preserve">24 year old </w:t>
+      </w:r>
+      <w:r>
+        <w:t>male</w:t>
+      </w:r>
+      <w:r>
+        <w:t xml:space="preserve"> graduate </w:t>
+      </w:r>
+      <w:r>
+        <w:t xml:space="preserve">of engineering </w:t>
+      </w:r>
+      <w:r>
+        <w:t>who often travels between New York and San Francisco, as we</w:t>
+      </w:r>
+      <w:r>
+        <w:t xml:space="preserve">ll as occasionally to Melbourne. He expressed difficulty dealing with jet lag when traveling to Melbourne, although he has no trouble with jet lag when </w:t>
+      </w:r>
+      <w:r>
+        <w:t xml:space="preserve">traveling </w:t>
+      </w:r>
+      <w:r>
+        <w:t xml:space="preserve">between New York and San Francisco. </w:t>
+      </w:r>
+      <w:r>
+        <w:t xml:space="preserve">The second participant is a </w:t>
+      </w:r>
+      <w:r>
+        <w:t xml:space="preserve">23 year old </w:t>
+      </w:r>
+      <w:r>
+        <w:t xml:space="preserve">female graduate of </w:t>
+      </w:r>
+      <w:r>
+        <w:t>molecular and cellular biology who</w:t>
+      </w:r>
+      <w:r>
+        <w:t xml:space="preserve"> is a seasoned traveler and</w:t>
+      </w:r>
+      <w:r>
+        <w:t xml:space="preserve"> plans to travel all over Europe in the future. She noted that she already has experience in using sleep applications in trying to adjust her natural sleep schedule.</w:t>
+      </w:r>
+      <w:r>
+        <w:t xml:space="preserve"> The third participant is a 58 year old female who often travels to Europe for vacation and travels to the Philippines to visit family. </w:t>
+      </w:r>
+      <w:r>
+        <w:t>She has no experience in using sleep applications to help combat the effects of jet lag.</w:t>
+      </w:r>
+    </w:p>
+    <w:p>
+      <w:pPr>
         <w:spacing w:after="0"/>
       </w:pPr>
       <w:r>
-        <w:rPr>
-          <w:b/>
-        </w:rPr>
-        <w:t>Team Name:</w:t>
-      </w:r>
-      <w:r>
-        <w:t xml:space="preserve"> Just in Time Development (JITD)</w:t>
+        <w:t xml:space="preserve">The participants in this experiment were selected by choosing friends or family members of group members </w:t>
+      </w:r>
+      <w:r>
+        <w:t>who</w:t>
+      </w:r>
+      <w:r>
+        <w:t xml:space="preserve"> were frequent trav</w:t>
+      </w:r>
+      <w:r>
+        <w:t>elers</w:t>
+      </w:r>
+      <w:r>
+        <w:t xml:space="preserve"> and were available to be interviewed</w:t>
+      </w:r>
+      <w:r>
+        <w:t xml:space="preserve">. </w:t>
+      </w:r>
+      <w:r>
+        <w:t>Ianto, Tatiana, and Josef were able to find participants that fit the criteria, and g</w:t>
+      </w:r>
+      <w:r>
+        <w:t>iven the time constraints</w:t>
+      </w:r>
+      <w:r>
+        <w:t xml:space="preserve"> of this </w:t>
+      </w:r>
+      <w:r>
+        <w:t>assignment</w:t>
+      </w:r>
+      <w:r>
+        <w:t xml:space="preserve">, only the team member associated with each interviewee </w:t>
+      </w:r>
+      <w:r>
+        <w:t>was able to conduct</w:t>
+      </w:r>
+      <w:r>
+        <w:t xml:space="preserve"> the interview with the</w:t>
+      </w:r>
+      <w:r>
+        <w:t>ir</w:t>
+      </w:r>
+      <w:r>
+        <w:t xml:space="preserve"> participant, </w:t>
+      </w:r>
+      <w:r>
+        <w:t xml:space="preserve">having to </w:t>
+      </w:r>
+      <w:r>
+        <w:t xml:space="preserve">simultaneously </w:t>
+      </w:r>
+      <w:r>
+        <w:t xml:space="preserve">take on the roles of the </w:t>
+      </w:r>
+      <w:r>
+        <w:t xml:space="preserve">greeter, computer, facilitator, </w:t>
+      </w:r>
+      <w:r>
+        <w:t xml:space="preserve">and </w:t>
+      </w:r>
+      <w:r>
+        <w:t>observer</w:t>
+      </w:r>
+      <w:r>
+        <w:t>.</w:t>
+      </w:r>
+      <w:r>
+        <w:t xml:space="preserve"> All three interviews were conducted in </w:t>
+      </w:r>
+      <w:r>
+        <w:t>each</w:t>
+      </w:r>
+      <w:r>
+        <w:t xml:space="preserve"> participant</w:t>
+      </w:r>
+      <w:r>
+        <w:t>’s</w:t>
+      </w:r>
+      <w:r>
+        <w:t xml:space="preserve"> homes so that they would be in an environment they are familiar and comfortable in.</w:t>
+      </w:r>
+      <w:r>
+        <w:t xml:space="preserve"> To </w:t>
+      </w:r>
+      <w:r>
+        <w:t>set up our application prototype</w:t>
+      </w:r>
+      <w:r>
+        <w:t xml:space="preserve">, the Balsamiq sketches of our app interfaces were loaded onto a smartphone, and the smartphone was held against the participant’s wrist to simulate a smartwatch. </w:t>
+      </w:r>
+      <w:r>
+        <w:t xml:space="preserve">The interviewer would </w:t>
+      </w:r>
+      <w:r>
+        <w:t xml:space="preserve">then </w:t>
+      </w:r>
+      <w:r>
+        <w:t xml:space="preserve">manually load the appropriate image on the phone </w:t>
+      </w:r>
+      <w:r>
+        <w:t>in response</w:t>
+      </w:r>
+      <w:r>
+        <w:t xml:space="preserve"> to the actions of the participant.</w:t>
+      </w:r>
+      <w:r>
+        <w:t xml:space="preserve"> All interviews closely followed a script that was drafted by Ianto, and the script had </w:t>
+      </w:r>
+      <w:r>
+        <w:t>the</w:t>
+      </w:r>
+      <w:r>
+        <w:t xml:space="preserve"> participants perform an eas</w:t>
+      </w:r>
+      <w:r>
+        <w:t>y, moderate, and difficult task to expose</w:t>
+      </w:r>
+      <w:r>
+        <w:t xml:space="preserve"> potential</w:t>
+      </w:r>
+      <w:r>
+        <w:t xml:space="preserve"> flaws in our design and areas that could use improvement.</w:t>
+      </w:r>
+      <w:r>
+        <w:t xml:space="preserve"> Participants were given the prototype without </w:t>
+      </w:r>
+      <w:r>
+        <w:t xml:space="preserve">any </w:t>
+      </w:r>
+      <w:r>
+        <w:t>explanation so th</w:t>
+      </w:r>
+      <w:r>
+        <w:t>at</w:t>
+      </w:r>
+      <w:r>
+        <w:t xml:space="preserve"> interviewers could observe how i</w:t>
+      </w:r>
+      <w:r>
+        <w:t>ntuitive the app seemed to be for</w:t>
+      </w:r>
+      <w:r>
+        <w:t xml:space="preserve"> the participants, </w:t>
+      </w:r>
+      <w:r>
+        <w:t>and the interview script was only interrupted when the participants had questions to ask or needed clarification to accomplish a task.</w:t>
       </w:r>
     </w:p>
     <w:p>
       <w:pPr>
         <w:spacing w:after="0"/>
       </w:pPr>
-      <w:r>
-        <w:rPr>
-          <w:b/>
-        </w:rPr>
-        <w:t xml:space="preserve">Team Members: </w:t>
-      </w:r>
-      <w:r>
-        <w:t>Ianto Xi, Tatiana Ferreyra, David Ju, Josef Nunez</w:t>
-      </w:r>
-    </w:p>
-    <w:p>
-      <w:r>
-        <w:rPr>
-          <w:b/>
-        </w:rPr>
-        <w:t>Roles:</w:t>
-      </w:r>
-      <w:r>
-        <w:rPr>
-          <w:b/>
-        </w:rPr>
-        <w:t xml:space="preserve"> </w:t>
-      </w:r>
-      <w:r>
-        <w:t xml:space="preserve">Ianto drafted the script that was used to interview the </w:t>
-      </w:r>
-      <w:r>
-        <w:t>participants</w:t>
-      </w:r>
-      <w:r>
-        <w:t>.</w:t>
-      </w:r>
-      <w:r>
-        <w:rPr>
-          <w:b/>
-        </w:rPr>
-        <w:t xml:space="preserve"> </w:t>
-      </w:r>
-      <w:r>
-        <w:t xml:space="preserve">Ianto, Tatiana, and Josef each met with a participant and conducted one of three interviews individually, and completed a preliminary report of the interview. David </w:t>
-      </w:r>
-      <w:r>
-        <w:t>summarized</w:t>
-      </w:r>
-      <w:r>
-        <w:t xml:space="preserve"> the information from all three </w:t>
-      </w:r>
-      <w:r>
-        <w:t>reports</w:t>
-      </w:r>
-      <w:r>
-        <w:t xml:space="preserve"> to produce the final assignment </w:t>
-      </w:r>
-      <w:r>
-        <w:t xml:space="preserve">write-up that is to be turned </w:t>
-      </w:r>
-      <w:r>
-        <w:t>in, making sure the write-up complied with the length limita</w:t>
-      </w:r>
-      <w:r>
-        <w:t>tions as noted in the assignment specs.</w:t>
-      </w:r>
-      <w:r>
-        <w:t xml:space="preserve"> </w:t>
-      </w:r>
-    </w:p>
-    <w:p>
-      <w:pPr>
-        <w:rPr>
-          <w:b/>
-        </w:rPr>
-      </w:pPr>
-      <w:r>
-        <w:rPr>
-          <w:b/>
-        </w:rPr>
-        <w:t>Project Summary</w:t>
-      </w:r>
-    </w:p>
-    <w:p>
-      <w:r>
-        <w:t xml:space="preserve">The goal of our app is to </w:t>
-      </w:r>
-      <w:r>
-        <w:t xml:space="preserve">help travelers who are traveling to different time zones combat the effects of jet lag by generating a personalized sleep schedule </w:t>
-      </w:r>
-      <w:r>
-        <w:t>integrated with</w:t>
-      </w:r>
-      <w:r>
-        <w:t xml:space="preserve"> optional sleep strategies</w:t>
-      </w:r>
-      <w:r>
-        <w:t xml:space="preserve"> for them to follow</w:t>
-      </w:r>
-      <w:r>
-        <w:t>,</w:t>
-      </w:r>
-      <w:r>
-        <w:t xml:space="preserve"> </w:t>
-      </w:r>
-      <w:r>
-        <w:t xml:space="preserve">which </w:t>
-      </w:r>
-      <w:r>
-        <w:t>will help them adjust to their destination’s local time upon arrival.</w:t>
-      </w:r>
     </w:p>
     <w:p>
       <w:pPr>
         <w:spacing w:after="0"/>
-        <w:rPr>
-          <w:b/>
-        </w:rPr>
-      </w:pPr>
-    </w:p>
-    <w:p>
-      <w:pPr>
-        <w:spacing w:after="0"/>
-        <w:rPr>
-          <w:b/>
-        </w:rPr>
-      </w:pPr>
-    </w:p>
-    <w:p>
-      <w:pPr>
-        <w:spacing w:after="0"/>
-        <w:rPr>
-          <w:b/>
-        </w:rPr>
-      </w:pPr>
-    </w:p>
-    <w:p>
-      <w:pPr>
-        <w:spacing w:after="0"/>
-        <w:rPr>
-          <w:b/>
-        </w:rPr>
-      </w:pPr>
-    </w:p>
-    <w:p>
-      <w:pPr>
-        <w:spacing w:after="0"/>
-        <w:rPr>
-          <w:b/>
-        </w:rPr>
-      </w:pPr>
-    </w:p>
-    <w:p>
-      <w:pPr>
-        <w:spacing w:after="0"/>
-        <w:rPr>
-          <w:b/>
-        </w:rPr>
-      </w:pPr>
-    </w:p>
-    <w:p>
-      <w:pPr>
-        <w:spacing w:after="0"/>
-        <w:rPr>
-          <w:b/>
-        </w:rPr>
-      </w:pPr>
-    </w:p>
-    <w:p>
-      <w:pPr>
-        <w:spacing w:after="0"/>
-        <w:rPr>
-          <w:b/>
-        </w:rPr>
-      </w:pPr>
-    </w:p>
-    <w:p>
-      <w:pPr>
-        <w:spacing w:after="0"/>
-        <w:rPr>
-          <w:b/>
-        </w:rPr>
-      </w:pPr>
-    </w:p>
-    <w:p>
-      <w:pPr>
-        <w:spacing w:after="0"/>
-        <w:rPr>
-          <w:b/>
-        </w:rPr>
-      </w:pPr>
-    </w:p>
-    <w:p>
-      <w:pPr>
-        <w:spacing w:after="0"/>
-        <w:rPr>
-          <w:b/>
-        </w:rPr>
-      </w:pPr>
-    </w:p>
-    <w:p>
-      <w:pPr>
-        <w:spacing w:after="0"/>
-        <w:rPr>
-          <w:b/>
-        </w:rPr>
-      </w:pPr>
-    </w:p>
-    <w:p>
-      <w:pPr>
-        <w:spacing w:after="0"/>
-        <w:rPr>
-          <w:b/>
-        </w:rPr>
-      </w:pPr>
-    </w:p>
-    <w:p>
-      <w:pPr>
-        <w:spacing w:after="0"/>
-        <w:rPr>
-          <w:b/>
-        </w:rPr>
-      </w:pPr>
-    </w:p>
-    <w:p>
-      <w:pPr>
-        <w:spacing w:after="0"/>
-        <w:rPr>
-          <w:b/>
-        </w:rPr>
-      </w:pPr>
-    </w:p>
-    <w:p>
-      <w:pPr>
-        <w:spacing w:after="0"/>
-        <w:rPr>
-          <w:b/>
-        </w:rPr>
-      </w:pPr>
-    </w:p>
-    <w:p>
-      <w:pPr>
-        <w:spacing w:after="0"/>
-        <w:rPr>
-          <w:b/>
-        </w:rPr>
-      </w:pPr>
-    </w:p>
-    <w:p>
-      <w:pPr>
-        <w:spacing w:after="0"/>
-        <w:rPr>
-          <w:b/>
-        </w:rPr>
-      </w:pPr>
-    </w:p>
-    <w:p>
-      <w:pPr>
-        <w:spacing w:after="0"/>
-        <w:rPr>
-          <w:b/>
-        </w:rPr>
-      </w:pPr>
-    </w:p>
-    <w:p>
-      <w:pPr>
-        <w:spacing w:after="0"/>
-        <w:rPr>
-          <w:b/>
-        </w:rPr>
-      </w:pPr>
-    </w:p>
-    <w:p>
-      <w:pPr>
-        <w:spacing w:after="0"/>
-        <w:rPr>
-          <w:b/>
-        </w:rPr>
-      </w:pPr>
-    </w:p>
-    <w:p>
-      <w:pPr>
-        <w:spacing w:after="0"/>
-        <w:rPr>
-          <w:b/>
-        </w:rPr>
-      </w:pPr>
-    </w:p>
-    <w:p>
-      <w:pPr>
-        <w:spacing w:after="0"/>
-        <w:rPr>
-          <w:b/>
-        </w:rPr>
-      </w:pPr>
-    </w:p>
-    <w:p>
-      <w:pPr>
-        <w:spacing w:after="0"/>
-        <w:rPr>
-          <w:b/>
-        </w:rPr>
-      </w:pPr>
-    </w:p>
-    <w:p>
-      <w:pPr>
-        <w:spacing w:after="0"/>
-        <w:rPr>
-          <w:b/>
-        </w:rPr>
-      </w:pPr>
-    </w:p>
-    <w:p>
-      <w:pPr>
-        <w:spacing w:after="0"/>
-        <w:rPr>
-          <w:b/>
-        </w:rPr>
-      </w:pPr>
-    </w:p>
-    <w:p>
-      <w:pPr>
-        <w:spacing w:after="0"/>
-        <w:rPr>
-          <w:b/>
-        </w:rPr>
-      </w:pPr>
-    </w:p>
-    <w:p>
-      <w:pPr>
-        <w:spacing w:after="0"/>
-        <w:rPr>
-          <w:b/>
-        </w:rPr>
-      </w:pPr>
-    </w:p>
-    <w:p>
-      <w:pPr>
-        <w:spacing w:after="0"/>
-        <w:rPr>
-          <w:b/>
-        </w:rPr>
-      </w:pPr>
-    </w:p>
-    <w:p>
-      <w:pPr>
-        <w:spacing w:after="0"/>
-        <w:rPr>
-          <w:b/>
-        </w:rPr>
-      </w:pPr>
-    </w:p>
-    <w:p>
-      <w:pPr>
-        <w:rPr>
-          <w:b/>
-        </w:rPr>
-      </w:pPr>
-      <w:r>
-        <w:rPr>
-          <w:b/>
+      </w:pPr>
+      <w:r>
+        <w:rPr>
+          <w:noProof/>
         </w:rPr>
         <w:lastRenderedPageBreak/>
-        <w:t>Method</w:t>
-      </w:r>
-    </w:p>
-    <w:p>
-      <w:r>
-        <w:t xml:space="preserve">The first participant </w:t>
-      </w:r>
-      <w:r>
-        <w:t xml:space="preserve">is a </w:t>
-      </w:r>
-      <w:r>
-        <w:t xml:space="preserve">24 year old </w:t>
-      </w:r>
-      <w:bookmarkStart w:id="0" w:name="_GoBack"/>
-      <w:bookmarkEnd w:id="0"/>
-      <w:r>
-        <w:t>male</w:t>
-      </w:r>
-      <w:r>
-        <w:t xml:space="preserve"> graduate </w:t>
-      </w:r>
-      <w:r>
-        <w:t xml:space="preserve">of engineering </w:t>
-      </w:r>
-      <w:r>
-        <w:t>who often travels between New York and San Francisco, as we</w:t>
-      </w:r>
-      <w:r>
-        <w:t xml:space="preserve">ll as occasionally to Melbourne. He expressed difficulty dealing with jet lag when traveling to Melbourne, although he has no trouble with jet lag when </w:t>
-      </w:r>
-      <w:r>
-        <w:t xml:space="preserve">traveling </w:t>
-      </w:r>
-      <w:r>
-        <w:t xml:space="preserve">between New York and San Francisco. </w:t>
-      </w:r>
-      <w:r>
-        <w:t xml:space="preserve">The second participant is a </w:t>
-      </w:r>
-      <w:r>
-        <w:t xml:space="preserve">23 year old </w:t>
-      </w:r>
-      <w:r>
-        <w:t xml:space="preserve">female graduate of </w:t>
-      </w:r>
-      <w:r>
-        <w:t>molecular and cellular biology who</w:t>
-      </w:r>
-      <w:r>
-        <w:t xml:space="preserve"> is a seasoned traveler and</w:t>
-      </w:r>
-      <w:r>
-        <w:t xml:space="preserve"> plans to travel all over Europe in the future. She noted that she already has experience in using sleep applications in trying to adjust her natural sleep schedule.</w:t>
-      </w:r>
-      <w:r>
-        <w:t xml:space="preserve"> The third participant is a 58 year old female who often travels to Europe for vacation and travels to the Philippines to visit family. </w:t>
-      </w:r>
-      <w:r>
-        <w:t>She has no experience in using sleep applications to help combat the effects of jet lag.</w:t>
-      </w:r>
-    </w:p>
-    <w:p>
-      <w:pPr>
-        <w:spacing w:after="0"/>
-      </w:pPr>
-      <w:r>
-        <w:t xml:space="preserve">The participants in this experiment were selected by choosing friends or family members of group members </w:t>
-      </w:r>
-      <w:r>
-        <w:t>who</w:t>
-      </w:r>
-      <w:r>
-        <w:t xml:space="preserve"> were frequent trav</w:t>
-      </w:r>
-      <w:r>
-        <w:t>elers</w:t>
-      </w:r>
-      <w:r>
-        <w:t xml:space="preserve"> and were available to be interviewed</w:t>
-      </w:r>
-      <w:r>
-        <w:t xml:space="preserve">. </w:t>
-      </w:r>
-      <w:r>
-        <w:t>Ianto, Tatiana, and Josef were able to find participants that fit the criteria, and g</w:t>
-      </w:r>
-      <w:r>
-        <w:t>iven the time constraints</w:t>
-      </w:r>
-      <w:r>
-        <w:t xml:space="preserve"> of this </w:t>
-      </w:r>
-      <w:r>
-        <w:t>assignment</w:t>
-      </w:r>
-      <w:r>
-        <w:t xml:space="preserve">, only the team member associated with each interviewee </w:t>
-      </w:r>
-      <w:r>
-        <w:t>was able to conduct</w:t>
-      </w:r>
-      <w:r>
-        <w:t xml:space="preserve"> the interview with the</w:t>
-      </w:r>
-      <w:r>
-        <w:t>ir</w:t>
-      </w:r>
-      <w:r>
-        <w:t xml:space="preserve"> participant, </w:t>
-      </w:r>
-      <w:r>
-        <w:t xml:space="preserve">having to </w:t>
-      </w:r>
-      <w:r>
-        <w:t xml:space="preserve">simultaneously </w:t>
-      </w:r>
-      <w:r>
-        <w:t xml:space="preserve">take on the roles of the </w:t>
-      </w:r>
-      <w:r>
-        <w:t xml:space="preserve">greeter, computer, facilitator, </w:t>
-      </w:r>
-      <w:r>
-        <w:t xml:space="preserve">and </w:t>
-      </w:r>
-      <w:r>
-        <w:t>observer</w:t>
-      </w:r>
-      <w:r>
-        <w:t>.</w:t>
-      </w:r>
-      <w:r>
-        <w:t xml:space="preserve"> All three interviews were conducted in </w:t>
-      </w:r>
-      <w:r>
-        <w:t>each</w:t>
-      </w:r>
-      <w:r>
-        <w:t xml:space="preserve"> participant</w:t>
-      </w:r>
-      <w:r>
-        <w:t>’s</w:t>
-      </w:r>
-      <w:r>
-        <w:t xml:space="preserve"> homes so that they would be in an environment they are familiar and comfortable in.</w:t>
-      </w:r>
-      <w:r>
-        <w:t xml:space="preserve"> To </w:t>
-      </w:r>
-      <w:r>
-        <w:t>set up our application prototype</w:t>
-      </w:r>
-      <w:r>
-        <w:t xml:space="preserve">, the Balsamiq sketches of our app interfaces were loaded onto a smartphone, and the smartphone was held against the participant’s wrist to simulate a smartwatch. </w:t>
-      </w:r>
-      <w:r>
-        <w:t xml:space="preserve">The interviewer would </w:t>
-      </w:r>
-      <w:r>
-        <w:t xml:space="preserve">then </w:t>
-      </w:r>
-      <w:r>
-        <w:t xml:space="preserve">manually load the appropriate image on the phone </w:t>
-      </w:r>
-      <w:r>
-        <w:t>in response</w:t>
-      </w:r>
-      <w:r>
-        <w:t xml:space="preserve"> to the actions of the participant.</w:t>
-      </w:r>
-      <w:r>
-        <w:t xml:space="preserve"> All interviews closely followed a script that was drafted by Ianto, and the script had </w:t>
-      </w:r>
-      <w:r>
-        <w:t>the</w:t>
-      </w:r>
-      <w:r>
-        <w:t xml:space="preserve"> participants perform an eas</w:t>
-      </w:r>
-      <w:r>
-        <w:t>y, moderate, and difficult task to expose</w:t>
-      </w:r>
-      <w:r>
-        <w:t xml:space="preserve"> potential</w:t>
-      </w:r>
-      <w:r>
-        <w:t xml:space="preserve"> flaws in our design and areas that could use improvement.</w:t>
-      </w:r>
-      <w:r>
-        <w:t xml:space="preserve"> Participants were given the prototype without </w:t>
-      </w:r>
-      <w:r>
-        <w:t xml:space="preserve">any </w:t>
-      </w:r>
-      <w:r>
-        <w:t>explanation so th</w:t>
-      </w:r>
-      <w:r>
-        <w:t>at</w:t>
-      </w:r>
-      <w:r>
-        <w:t xml:space="preserve"> interviewers could observe how i</w:t>
-      </w:r>
-      <w:r>
-        <w:t>ntuitive the app seemed to be for</w:t>
-      </w:r>
-      <w:r>
-        <w:t xml:space="preserve"> the participants, </w:t>
-      </w:r>
-      <w:r>
-        <w:t>and the interview script was only interrupted when the participants had questions to ask or needed clarification to accomplish a task.</w:t>
-      </w:r>
-    </w:p>
-    <w:p>
-      <w:pPr>
-        <w:spacing w:after="0"/>
-      </w:pPr>
-    </w:p>
-    <w:p>
-      <w:pPr>
-        <w:spacing w:after="0"/>
-      </w:pPr>
-      <w:r>
-        <w:rPr>
-          <w:noProof/>
-        </w:rPr>
         <w:drawing>
           <wp:anchor distT="0" distB="0" distL="114300" distR="114300" simplePos="0" relativeHeight="251660288" behindDoc="0" locked="0" layoutInCell="1" allowOverlap="1" wp14:anchorId="3074DAD7" wp14:editId="0DFC4213">
             <wp:simplePos x="0" y="0"/>
@@ -862,13 +621,17 @@
         <w:t xml:space="preserve"> 3</w:t>
       </w:r>
     </w:p>
-    <w:p/>
-    <w:p>
+    <w:p>
+      <w:pPr>
+        <w:rPr>
+          <w:u w:val="single"/>
+        </w:rPr>
+      </w:pPr>
       <w:r>
         <w:rPr>
           <w:b/>
-        </w:rPr>
-        <w:lastRenderedPageBreak/>
+          <w:u w:val="single"/>
+        </w:rPr>
         <w:t>Results</w:t>
       </w:r>
     </w:p>
@@ -1045,25 +808,17 @@
     </w:p>
     <w:p/>
     <w:p/>
-    <w:p/>
-    <w:p/>
-    <w:p/>
-    <w:p/>
-    <w:p/>
-    <w:p/>
-    <w:p/>
-    <w:p/>
-    <w:p/>
-    <w:p/>
     <w:p>
       <w:pPr>
         <w:rPr>
           <w:b/>
+          <w:u w:val="single"/>
         </w:rPr>
       </w:pPr>
       <w:r>
         <w:rPr>
           <w:b/>
+          <w:u w:val="single"/>
         </w:rPr>
         <w:lastRenderedPageBreak/>
         <w:t>Discussion</w:t>
@@ -1291,159 +1046,94 @@
       <w:pPr>
         <w:rPr>
           <w:b/>
-        </w:rPr>
-      </w:pPr>
-    </w:p>
-    <w:p>
-      <w:pPr>
+          <w:u w:val="single"/>
+        </w:rPr>
+      </w:pPr>
+      <w:r>
         <w:rPr>
           <w:b/>
-        </w:rPr>
-      </w:pPr>
-    </w:p>
-    <w:p>
-      <w:pPr>
+          <w:u w:val="single"/>
+        </w:rPr>
+        <w:t xml:space="preserve">Interview </w:t>
+      </w:r>
+      <w:r>
         <w:rPr>
           <w:b/>
-        </w:rPr>
-      </w:pPr>
-    </w:p>
-    <w:p>
-      <w:pPr>
-        <w:rPr>
-          <w:b/>
-        </w:rPr>
-      </w:pPr>
-    </w:p>
-    <w:p>
-      <w:pPr>
-        <w:rPr>
-          <w:b/>
-        </w:rPr>
-      </w:pPr>
-    </w:p>
-    <w:p>
-      <w:pPr>
-        <w:rPr>
-          <w:b/>
-        </w:rPr>
-      </w:pPr>
-    </w:p>
-    <w:p>
-      <w:pPr>
-        <w:rPr>
-          <w:b/>
-        </w:rPr>
-      </w:pPr>
-    </w:p>
-    <w:p>
-      <w:pPr>
-        <w:rPr>
-          <w:b/>
-        </w:rPr>
-      </w:pPr>
-    </w:p>
-    <w:p>
-      <w:pPr>
-        <w:rPr>
-          <w:b/>
-        </w:rPr>
-      </w:pPr>
-    </w:p>
-    <w:p>
-      <w:pPr>
-        <w:rPr>
-          <w:b/>
-        </w:rPr>
-      </w:pPr>
-    </w:p>
-    <w:p>
-      <w:pPr>
-        <w:rPr>
-          <w:b/>
-        </w:rPr>
-      </w:pPr>
-      <w:r>
-        <w:rPr>
-          <w:b/>
-        </w:rPr>
+          <w:u w:val="single"/>
+        </w:rPr>
+        <w:t>Script</w:t>
+      </w:r>
+      <w:bookmarkStart w:id="0" w:name="_GoBack"/>
+      <w:bookmarkEnd w:id="0"/>
+    </w:p>
+    <w:p>
+      <w:pPr>
+        <w:spacing w:after="0"/>
+      </w:pPr>
+      <w:r>
+        <w:t xml:space="preserve">1. Hello! We are group of UC Berkeley students developing an application aimed to help travelers avoid jet lag. Today, we're going to ask you to help us evaluate a rough prototype of our application. </w:t>
+      </w:r>
+    </w:p>
+    <w:p>
+      <w:pPr>
+        <w:spacing w:after="0"/>
+      </w:pPr>
+      <w:r>
+        <w:t xml:space="preserve">2. Your life will not be affected in anyway outside of this evaluation and you are free to leave any time you would like. </w:t>
+      </w:r>
+    </w:p>
+    <w:p>
+      <w:pPr>
+        <w:spacing w:after="0"/>
+      </w:pPr>
+      <w:r>
+        <w:t xml:space="preserve">3. Right now, we only have rough images of what the basic functionality of the application will be like. The final product will include elements of this prototype but will visually be very different. </w:t>
+      </w:r>
+    </w:p>
+    <w:p>
+      <w:pPr>
+        <w:spacing w:after="0"/>
+      </w:pPr>
+      <w:r>
+        <w:t xml:space="preserve">4. First, we'll demo a really simple task on the application so that you understand how the prototype works. We will simply select that we are going to be using flight data to calculate our </w:t>
+      </w:r>
+      <w:r>
+        <w:t>time zone</w:t>
+      </w:r>
+      <w:r>
+        <w:t xml:space="preserve"> differences. [Do so]</w:t>
+      </w:r>
+    </w:p>
+    <w:p>
+      <w:pPr>
+        <w:spacing w:after="0"/>
+      </w:pPr>
+      <w:r>
+        <w:t xml:space="preserve">5. Now pretend like you are flying on flight HK203 on August 30, and try to set up a sleep schedule that will help you not be jet lagged when you arrive in Hong Kong. </w:t>
+      </w:r>
+    </w:p>
+    <w:p>
+      <w:pPr>
+        <w:spacing w:after="0"/>
+      </w:pPr>
+      <w:r>
+        <w:t xml:space="preserve">6. Examine the different strategies available and tell me what you think it is saying. Which strategies appeal to you and why? Which would you select? </w:t>
+      </w:r>
+    </w:p>
+    <w:p>
+      <w:pPr>
+        <w:spacing w:after="0"/>
+      </w:pPr>
+      <w:r>
+        <w:t xml:space="preserve">7. Next, examine the sleep plan provided, and tell me what you think it is saying. </w:t>
+      </w:r>
+    </w:p>
+    <w:p>
+      <w:pPr>
+        <w:spacing w:after="0"/>
+      </w:pPr>
+      <w:r>
         <w:lastRenderedPageBreak/>
-        <w:t xml:space="preserve">Interview </w:t>
-      </w:r>
-      <w:r>
-        <w:rPr>
-          <w:b/>
-        </w:rPr>
-        <w:t>Script</w:t>
-      </w:r>
-    </w:p>
-    <w:p>
-      <w:pPr>
-        <w:spacing w:after="0"/>
-      </w:pPr>
-      <w:r>
-        <w:t xml:space="preserve">1. Hello! We are group of UC Berkeley students developing an application aimed to help travelers avoid jet lag. Today, we're going to ask you to help us evaluate a rough prototype of our application. </w:t>
-      </w:r>
-    </w:p>
-    <w:p>
-      <w:pPr>
-        <w:spacing w:after="0"/>
-      </w:pPr>
-      <w:r>
-        <w:t xml:space="preserve">2. Your life will not be affected in anyway outside of this evaluation and you are free to leave any time you would like. </w:t>
-      </w:r>
-    </w:p>
-    <w:p>
-      <w:pPr>
-        <w:spacing w:after="0"/>
-      </w:pPr>
-      <w:r>
-        <w:t xml:space="preserve">3. Right now, we only have rough images of what the basic functionality of the application will be like. The final product will include elements of this prototype but will visually be very different. </w:t>
-      </w:r>
-    </w:p>
-    <w:p>
-      <w:pPr>
-        <w:spacing w:after="0"/>
-      </w:pPr>
-      <w:r>
-        <w:t xml:space="preserve">4. First, we'll demo a really simple task on the application so that you understand how the prototype works. We will simply select that we are going to be using flight data to calculate our </w:t>
-      </w:r>
-      <w:r>
-        <w:t>time zone</w:t>
-      </w:r>
-      <w:r>
-        <w:t xml:space="preserve"> differences. [Do so]</w:t>
-      </w:r>
-    </w:p>
-    <w:p>
-      <w:pPr>
-        <w:spacing w:after="0"/>
-      </w:pPr>
-      <w:r>
-        <w:t xml:space="preserve">5. Now pretend like you are flying on flight HK203 on August 30, and try to set up a sleep schedule that will help you not be jet lagged when you arrive in Hong Kong. </w:t>
-      </w:r>
-    </w:p>
-    <w:p>
-      <w:pPr>
-        <w:spacing w:after="0"/>
-      </w:pPr>
-      <w:r>
-        <w:t xml:space="preserve">6. Examine the different strategies available and tell me what you think it is saying. Which strategies appeal to you and why? Which would you select? </w:t>
-      </w:r>
-    </w:p>
-    <w:p>
-      <w:pPr>
-        <w:spacing w:after="0"/>
-      </w:pPr>
-      <w:r>
-        <w:t xml:space="preserve">7. Next, examine the sleep plan provided, and tell me what you think it is saying. </w:t>
-      </w:r>
-    </w:p>
-    <w:p>
-      <w:pPr>
-        <w:spacing w:after="0"/>
-      </w:pPr>
-      <w:r>
         <w:t xml:space="preserve">8. Next, let us pretend that you are trying to implement this strategy, with this watch here. What do you think of these reminders? Do you think that you are likely to forget any of these tasks without reminders? How else would you try to remember? What other strategies have you tried? </w:t>
       </w:r>
     </w:p>

</xml_diff>